<commit_message>
Tableau - revision 1 - ready
</commit_message>
<xml_diff>
--- a/Baseball_players_performance_report_after_feedback_revision_1.docx
+++ b/Baseball_players_performance_report_after_feedback_revision_1.docx
@@ -566,8 +566,106 @@
           <w:sz w:val="24"/>
           <w:szCs w:val="24"/>
         </w:rPr>
-        <w:t xml:space="preserve"> The user will be able to explore the visualizations interactively.</w:t>
-      </w:r>
+        <w:t xml:space="preserve"> </w:t>
+      </w:r>
+      <w:r>
+        <w:rPr>
+          <w:rFonts w:ascii="Times New Roman" w:hAnsi="Times New Roman" w:cs="Times New Roman"/>
+          <w:sz w:val="24"/>
+          <w:szCs w:val="24"/>
+        </w:rPr>
+        <w:t>Because of the</w:t>
+      </w:r>
+      <w:r>
+        <w:rPr>
+          <w:rFonts w:ascii="Times New Roman" w:hAnsi="Times New Roman" w:cs="Times New Roman"/>
+          <w:sz w:val="24"/>
+          <w:szCs w:val="24"/>
+        </w:rPr>
+        <w:t xml:space="preserve"> data</w:t>
+      </w:r>
+      <w:r>
+        <w:rPr>
+          <w:rFonts w:ascii="Times New Roman" w:hAnsi="Times New Roman" w:cs="Times New Roman"/>
+          <w:sz w:val="24"/>
+          <w:szCs w:val="24"/>
+        </w:rPr>
+        <w:t xml:space="preserve"> types</w:t>
+      </w:r>
+      <w:r>
+        <w:rPr>
+          <w:rFonts w:ascii="Times New Roman" w:hAnsi="Times New Roman" w:cs="Times New Roman"/>
+          <w:sz w:val="24"/>
+          <w:szCs w:val="24"/>
+        </w:rPr>
+        <w:t xml:space="preserve"> available in the dataset, these three types of plots are most suitable over other types of </w:t>
+      </w:r>
+      <w:r>
+        <w:rPr>
+          <w:rFonts w:ascii="Times New Roman" w:hAnsi="Times New Roman" w:cs="Times New Roman"/>
+          <w:sz w:val="24"/>
+          <w:szCs w:val="24"/>
+        </w:rPr>
+        <w:t>visualization</w:t>
+      </w:r>
+      <w:r>
+        <w:rPr>
+          <w:rFonts w:ascii="Times New Roman" w:hAnsi="Times New Roman" w:cs="Times New Roman"/>
+          <w:sz w:val="24"/>
+          <w:szCs w:val="24"/>
+        </w:rPr>
+        <w:t xml:space="preserve"> </w:t>
+      </w:r>
+      <w:r>
+        <w:rPr>
+          <w:rFonts w:ascii="Times New Roman" w:hAnsi="Times New Roman" w:cs="Times New Roman"/>
+          <w:sz w:val="24"/>
+          <w:szCs w:val="24"/>
+        </w:rPr>
+        <w:t xml:space="preserve">in order </w:t>
+      </w:r>
+      <w:r>
+        <w:rPr>
+          <w:rFonts w:ascii="Times New Roman" w:hAnsi="Times New Roman" w:cs="Times New Roman"/>
+          <w:sz w:val="24"/>
+          <w:szCs w:val="24"/>
+        </w:rPr>
+        <w:t xml:space="preserve">to explore the data effectively. </w:t>
+      </w:r>
+      <w:r>
+        <w:rPr>
+          <w:rFonts w:ascii="Times New Roman" w:hAnsi="Times New Roman" w:cs="Times New Roman"/>
+          <w:sz w:val="24"/>
+          <w:szCs w:val="24"/>
+        </w:rPr>
+        <w:t>From this study, t</w:t>
+      </w:r>
+      <w:r>
+        <w:rPr>
+          <w:rFonts w:ascii="Times New Roman" w:hAnsi="Times New Roman" w:cs="Times New Roman"/>
+          <w:sz w:val="24"/>
+          <w:szCs w:val="24"/>
+        </w:rPr>
+        <w:t>he user will be able to explore the visualizations interactively</w:t>
+      </w:r>
+      <w:r>
+        <w:rPr>
+          <w:rFonts w:ascii="Times New Roman" w:hAnsi="Times New Roman" w:cs="Times New Roman"/>
+          <w:sz w:val="24"/>
+          <w:szCs w:val="24"/>
+        </w:rPr>
+        <w:t xml:space="preserve"> in Tableau Story format</w:t>
+      </w:r>
+      <w:r>
+        <w:rPr>
+          <w:rFonts w:ascii="Times New Roman" w:hAnsi="Times New Roman" w:cs="Times New Roman"/>
+          <w:sz w:val="24"/>
+          <w:szCs w:val="24"/>
+        </w:rPr>
+        <w:t>.</w:t>
+      </w:r>
+      <w:bookmarkStart w:id="0" w:name="_GoBack"/>
+      <w:bookmarkEnd w:id="0"/>
     </w:p>
     <w:p>
       <w:pPr>
@@ -1319,8 +1417,6 @@
           <w:t>The visualization</w:t>
         </w:r>
       </w:hyperlink>
-      <w:bookmarkStart w:id="0" w:name="_GoBack"/>
-      <w:bookmarkEnd w:id="0"/>
     </w:p>
     <w:p>
       <w:pPr>

</xml_diff>